<commit_message>
Genetic Approx adapted for use. First cross val completed
</commit_message>
<xml_diff>
--- a/UF/COP3530/Module5/Interview.docx
+++ b/UF/COP3530/Module5/Interview.docx
@@ -55,7 +55,15 @@
     </w:p>
     <w:p>
       <w:r>
-        <w:t>What do you do to stay up-to-date on your technical certifications and knowledge?</w:t>
+        <w:t xml:space="preserve">What do you do to stay </w:t>
+      </w:r>
+      <w:proofErr w:type="gramStart"/>
+      <w:r>
+        <w:t>up-to-date</w:t>
+      </w:r>
+      <w:proofErr w:type="gramEnd"/>
+      <w:r>
+        <w:t xml:space="preserve"> on your technical certifications and knowledge?</w:t>
       </w:r>
     </w:p>
     <w:p>
@@ -107,26 +115,59 @@
       </w:r>
     </w:p>
     <w:p>
-      <w:r>
-        <w:t>Reverse a linked list</w:t>
-      </w:r>
-    </w:p>
-    <w:p>
-      <w:r>
-        <w:t>Longest Increasing subsequence</w:t>
-      </w:r>
-    </w:p>
-    <w:p>
-      <w:r>
-        <w:t>Two sum</w:t>
-      </w:r>
-    </w:p>
-    <w:p>
-      <w:r>
-        <w:t>Valid anagram</w:t>
-      </w:r>
-    </w:p>
-    <w:p/>
+      <w:hyperlink r:id="rId4" w:history="1">
+        <w:r>
+          <w:rPr>
+            <w:rStyle w:val="Hyperlink"/>
+          </w:rPr>
+          <w:t>Reverse a linked list</w:t>
+        </w:r>
+      </w:hyperlink>
+    </w:p>
+    <w:p>
+      <w:hyperlink r:id="rId5" w:history="1">
+        <w:r>
+          <w:rPr>
+            <w:rStyle w:val="Hyperlink"/>
+          </w:rPr>
+          <w:t>Linked list palindrome</w:t>
+        </w:r>
+      </w:hyperlink>
+    </w:p>
+    <w:p>
+      <w:hyperlink r:id="rId6" w:history="1">
+        <w:r>
+          <w:rPr>
+            <w:rStyle w:val="Hyperlink"/>
+          </w:rPr>
+          <w:t>Valid binary search tree</w:t>
+        </w:r>
+      </w:hyperlink>
+    </w:p>
+    <w:p>
+      <w:hyperlink r:id="rId7" w:history="1">
+        <w:r>
+          <w:rPr>
+            <w:rStyle w:val="Hyperlink"/>
+          </w:rPr>
+          <w:t xml:space="preserve">Remove All Adjacent Duplicates </w:t>
+        </w:r>
+        <w:proofErr w:type="gramStart"/>
+        <w:r>
+          <w:rPr>
+            <w:rStyle w:val="Hyperlink"/>
+          </w:rPr>
+          <w:t>In</w:t>
+        </w:r>
+        <w:proofErr w:type="gramEnd"/>
+        <w:r>
+          <w:rPr>
+            <w:rStyle w:val="Hyperlink"/>
+          </w:rPr>
+          <w:t xml:space="preserve"> String</w:t>
+        </w:r>
+      </w:hyperlink>
+    </w:p>
     <w:p/>
     <w:sectPr>
       <w:pgSz w:w="12240" w:h="15840"/>
@@ -566,6 +607,29 @@
     <w:semiHidden/>
     <w:unhideWhenUsed/>
   </w:style>
+  <w:style w:type="character" w:styleId="Hyperlink">
+    <w:name w:val="Hyperlink"/>
+    <w:basedOn w:val="DefaultParagraphFont"/>
+    <w:uiPriority w:val="99"/>
+    <w:unhideWhenUsed/>
+    <w:rsid w:val="00CF6B70"/>
+    <w:rPr>
+      <w:color w:val="0563C1" w:themeColor="hyperlink"/>
+      <w:u w:val="single"/>
+    </w:rPr>
+  </w:style>
+  <w:style w:type="character" w:styleId="UnresolvedMention">
+    <w:name w:val="Unresolved Mention"/>
+    <w:basedOn w:val="DefaultParagraphFont"/>
+    <w:uiPriority w:val="99"/>
+    <w:semiHidden/>
+    <w:unhideWhenUsed/>
+    <w:rsid w:val="00CF6B70"/>
+    <w:rPr>
+      <w:color w:val="605E5C"/>
+      <w:shd w:val="clear" w:color="auto" w:fill="E1DFDD"/>
+    </w:rPr>
+  </w:style>
 </w:styles>
 </file>
 

</xml_diff>